<commit_message>
Updated Bug Tracker Project Document
</commit_message>
<xml_diff>
--- a/Documents/Bug Tracker Project.docx
+++ b/Documents/Bug Tracker Project.docx
@@ -1,10 +1,12 @@
 
 <file path=word/document.xml><?xml version="1.0" encoding="utf-8"?>
-<w:document xmlns:wpc="http://schemas.microsoft.com/office/word/2010/wordprocessingCanvas" xmlns:cx="http://schemas.microsoft.com/office/drawing/2014/chartex" xmlns:cx1="http://schemas.microsoft.com/office/drawing/2015/9/8/chartex" xmlns:cx2="http://schemas.microsoft.com/office/drawing/2015/10/21/chartex" xmlns:cx3="http://schemas.microsoft.com/office/drawing/2016/5/9/chartex" xmlns:cx4="http://schemas.microsoft.com/office/drawing/2016/5/10/chartex" xmlns:cx5="http://schemas.microsoft.com/office/drawing/2016/5/11/chartex" xmlns:cx6="http://schemas.microsoft.com/office/drawing/2016/5/12/chartex" xmlns:cx7="http://schemas.microsoft.com/office/drawing/2016/5/13/chartex" xmlns:cx8="http://schemas.microsoft.com/office/drawing/2016/5/14/chartex" xmlns:mc="http://schemas.openxmlformats.org/markup-compatibility/2006" xmlns:aink="http://schemas.microsoft.com/office/drawing/2016/ink" xmlns:am3d="http://schemas.microsoft.com/office/drawing/2017/model3d" xmlns:o="urn:schemas-microsoft-com:office:office" xmlns:r="http://schemas.openxmlformats.org/officeDocument/2006/relationships" xmlns:m="http://schemas.openxmlformats.org/officeDocument/2006/math" xmlns:v="urn:schemas-microsoft-com:vml" xmlns:wp14="http://schemas.microsoft.com/office/word/2010/wordprocessingDrawing" xmlns:wp="http://schemas.openxmlformats.org/drawingml/2006/wordprocessingDrawing" xmlns:w10="urn:schemas-microsoft-com:office:word" xmlns:w="http://schemas.openxmlformats.org/wordprocessingml/2006/main" xmlns:w14="http://schemas.microsoft.com/office/word/2010/wordml" xmlns:w15="http://schemas.microsoft.com/office/word/2012/wordml" xmlns:w16cex="http://schemas.microsoft.com/office/word/2018/wordml/cex" xmlns:w16cid="http://schemas.microsoft.com/office/word/2016/wordml/cid" xmlns:w16="http://schemas.microsoft.com/office/word/2018/wordml" xmlns:w16se="http://schemas.microsoft.com/office/word/2015/wordml/symex" xmlns:wpg="http://schemas.microsoft.com/office/word/2010/wordprocessingGroup" xmlns:wpi="http://schemas.microsoft.com/office/word/2010/wordprocessingInk" xmlns:wne="http://schemas.microsoft.com/office/word/2006/wordml" xmlns:wps="http://schemas.microsoft.com/office/word/2010/wordprocessingShape" mc:Ignorable="w14 w15 w16se w16cid w16 w16cex wp14">
+<w:document xmlns:wpc="http://schemas.microsoft.com/office/word/2010/wordprocessingCanvas" xmlns:cx="http://schemas.microsoft.com/office/drawing/2014/chartex" xmlns:cx1="http://schemas.microsoft.com/office/drawing/2015/9/8/chartex" xmlns:cx2="http://schemas.microsoft.com/office/drawing/2015/10/21/chartex" xmlns:cx3="http://schemas.microsoft.com/office/drawing/2016/5/9/chartex" xmlns:cx4="http://schemas.microsoft.com/office/drawing/2016/5/10/chartex" xmlns:cx5="http://schemas.microsoft.com/office/drawing/2016/5/11/chartex" xmlns:cx6="http://schemas.microsoft.com/office/drawing/2016/5/12/chartex" xmlns:cx7="http://schemas.microsoft.com/office/drawing/2016/5/13/chartex" xmlns:cx8="http://schemas.microsoft.com/office/drawing/2016/5/14/chartex" xmlns:mc="http://schemas.openxmlformats.org/markup-compatibility/2006" xmlns:aink="http://schemas.microsoft.com/office/drawing/2016/ink" xmlns:am3d="http://schemas.microsoft.com/office/drawing/2017/model3d" xmlns:o="urn:schemas-microsoft-com:office:office" xmlns:r="http://schemas.openxmlformats.org/officeDocument/2006/relationships" xmlns:m="http://schemas.openxmlformats.org/officeDocument/2006/math" xmlns:v="urn:schemas-microsoft-com:vml" xmlns:wp14="http://schemas.microsoft.com/office/word/2010/wordprocessingDrawing" xmlns:wp="http://schemas.openxmlformats.org/drawingml/2006/wordprocessingDrawing" xmlns:w10="urn:schemas-microsoft-com:office:word" xmlns:w="http://schemas.openxmlformats.org/wordprocessingml/2006/main" xmlns:w14="http://schemas.microsoft.com/office/word/2010/wordml" xmlns:w15="http://schemas.microsoft.com/office/word/2012/wordml" xmlns:w16cid="http://schemas.microsoft.com/office/word/2016/wordml/cid" xmlns:w16se="http://schemas.microsoft.com/office/word/2015/wordml/symex" xmlns:wpg="http://schemas.microsoft.com/office/word/2010/wordprocessingGroup" xmlns:wpi="http://schemas.microsoft.com/office/word/2010/wordprocessingInk" xmlns:wne="http://schemas.microsoft.com/office/word/2006/wordml" xmlns:wps="http://schemas.microsoft.com/office/word/2010/wordprocessingShape" mc:Ignorable="w14 w15 w16se w16cid wp14">
   <w:body>
     <w:p>
       <w:pPr>
         <w:jc w:val="center"/>
+      </w:pPr>
+      <w:r>
         <w:rPr>
           <w:rFonts w:ascii="Calibri Light" w:eastAsia="Calibri Light" w:hAnsi="Calibri Light" w:cs="Calibri Light"/>
           <w:b/>
@@ -12,15 +14,6 @@
           <w:sz w:val="56"/>
           <w:szCs w:val="56"/>
         </w:rPr>
-      </w:pPr>
-      <w:r>
-        <w:rPr>
-          <w:rFonts w:ascii="Calibri Light" w:eastAsia="Calibri Light" w:hAnsi="Calibri Light" w:cs="Calibri Light"/>
-          <w:b/>
-          <w:bCs/>
-          <w:sz w:val="56"/>
-          <w:szCs w:val="56"/>
-        </w:rPr>
         <w:t>Bug Tracker Project</w:t>
       </w:r>
     </w:p>
@@ -105,6 +98,204 @@
           <w:szCs w:val="40"/>
         </w:rPr>
         <w:t>Technologies Required</w:t>
+      </w:r>
+    </w:p>
+    <w:p>
+      <w:pPr>
+        <w:pStyle w:val="ListParagraph"/>
+        <w:numPr>
+          <w:ilvl w:val="0"/>
+          <w:numId w:val="2"/>
+        </w:numPr>
+        <w:rPr>
+          <w:rFonts w:ascii="Calibri Light" w:eastAsia="Calibri Light" w:hAnsi="Calibri Light" w:cs="Calibri Light"/>
+          <w:sz w:val="32"/>
+          <w:szCs w:val="32"/>
+        </w:rPr>
+      </w:pPr>
+      <w:r>
+        <w:rPr>
+          <w:rFonts w:ascii="Calibri Light" w:eastAsia="Calibri Light" w:hAnsi="Calibri Light" w:cs="Calibri Light"/>
+          <w:sz w:val="32"/>
+          <w:szCs w:val="32"/>
+        </w:rPr>
+        <w:t>Python</w:t>
+      </w:r>
+    </w:p>
+    <w:p>
+      <w:pPr>
+        <w:pStyle w:val="ListParagraph"/>
+        <w:numPr>
+          <w:ilvl w:val="0"/>
+          <w:numId w:val="2"/>
+        </w:numPr>
+        <w:rPr>
+          <w:sz w:val="32"/>
+          <w:szCs w:val="32"/>
+        </w:rPr>
+      </w:pPr>
+      <w:r>
+        <w:rPr>
+          <w:rFonts w:ascii="Calibri Light" w:eastAsia="Calibri Light" w:hAnsi="Calibri Light" w:cs="Calibri Light"/>
+          <w:sz w:val="32"/>
+          <w:szCs w:val="32"/>
+        </w:rPr>
+        <w:t>Django</w:t>
+      </w:r>
+    </w:p>
+    <w:p>
+      <w:pPr>
+        <w:pStyle w:val="ListParagraph"/>
+        <w:numPr>
+          <w:ilvl w:val="0"/>
+          <w:numId w:val="2"/>
+        </w:numPr>
+        <w:rPr>
+          <w:sz w:val="32"/>
+          <w:szCs w:val="32"/>
+        </w:rPr>
+      </w:pPr>
+      <w:r>
+        <w:rPr>
+          <w:rFonts w:ascii="Calibri Light" w:eastAsia="Calibri Light" w:hAnsi="Calibri Light" w:cs="Calibri Light"/>
+          <w:sz w:val="32"/>
+          <w:szCs w:val="32"/>
+        </w:rPr>
+        <w:t>HTML</w:t>
+      </w:r>
+    </w:p>
+    <w:p>
+      <w:pPr>
+        <w:pStyle w:val="ListParagraph"/>
+        <w:numPr>
+          <w:ilvl w:val="0"/>
+          <w:numId w:val="2"/>
+        </w:numPr>
+        <w:rPr>
+          <w:sz w:val="32"/>
+          <w:szCs w:val="32"/>
+        </w:rPr>
+      </w:pPr>
+      <w:r>
+        <w:rPr>
+          <w:rFonts w:ascii="Calibri Light" w:eastAsia="Calibri Light" w:hAnsi="Calibri Light" w:cs="Calibri Light"/>
+          <w:sz w:val="32"/>
+          <w:szCs w:val="32"/>
+        </w:rPr>
+        <w:t>CSS</w:t>
+      </w:r>
+    </w:p>
+    <w:p>
+      <w:pPr>
+        <w:pStyle w:val="ListParagraph"/>
+        <w:numPr>
+          <w:ilvl w:val="0"/>
+          <w:numId w:val="2"/>
+        </w:numPr>
+        <w:rPr>
+          <w:sz w:val="32"/>
+          <w:szCs w:val="32"/>
+        </w:rPr>
+      </w:pPr>
+      <w:r>
+        <w:rPr>
+          <w:rFonts w:ascii="Calibri Light" w:eastAsia="Calibri Light" w:hAnsi="Calibri Light" w:cs="Calibri Light"/>
+          <w:sz w:val="32"/>
+          <w:szCs w:val="32"/>
+        </w:rPr>
+        <w:t>Java Script</w:t>
+      </w:r>
+    </w:p>
+    <w:p>
+      <w:pPr>
+        <w:pStyle w:val="ListParagraph"/>
+        <w:numPr>
+          <w:ilvl w:val="0"/>
+          <w:numId w:val="2"/>
+        </w:numPr>
+        <w:rPr>
+          <w:sz w:val="32"/>
+          <w:szCs w:val="32"/>
+        </w:rPr>
+      </w:pPr>
+      <w:r>
+        <w:rPr>
+          <w:rFonts w:ascii="Calibri Light" w:eastAsia="Calibri Light" w:hAnsi="Calibri Light" w:cs="Calibri Light"/>
+          <w:sz w:val="32"/>
+          <w:szCs w:val="32"/>
+        </w:rPr>
+        <w:t>jQuery</w:t>
+      </w:r>
+    </w:p>
+    <w:p>
+      <w:pPr>
+        <w:pStyle w:val="ListParagraph"/>
+        <w:numPr>
+          <w:ilvl w:val="0"/>
+          <w:numId w:val="2"/>
+        </w:numPr>
+        <w:rPr>
+          <w:sz w:val="32"/>
+          <w:szCs w:val="32"/>
+        </w:rPr>
+      </w:pPr>
+      <w:r>
+        <w:rPr>
+          <w:rFonts w:ascii="Calibri Light" w:eastAsia="Calibri Light" w:hAnsi="Calibri Light" w:cs="Calibri Light"/>
+          <w:sz w:val="32"/>
+          <w:szCs w:val="32"/>
+        </w:rPr>
+        <w:t>Bootstrap</w:t>
+      </w:r>
+    </w:p>
+    <w:p>
+      <w:pPr>
+        <w:pStyle w:val="ListParagraph"/>
+        <w:numPr>
+          <w:ilvl w:val="0"/>
+          <w:numId w:val="2"/>
+        </w:numPr>
+        <w:rPr>
+          <w:sz w:val="32"/>
+          <w:szCs w:val="32"/>
+        </w:rPr>
+      </w:pPr>
+      <w:r>
+        <w:rPr>
+          <w:rFonts w:ascii="Calibri Light" w:eastAsia="Calibri Light" w:hAnsi="Calibri Light" w:cs="Calibri Light"/>
+          <w:sz w:val="32"/>
+          <w:szCs w:val="32"/>
+        </w:rPr>
+        <w:t>PostgreSQL</w:t>
+      </w:r>
+    </w:p>
+    <w:p>
+      <w:pPr>
+        <w:rPr>
+          <w:rFonts w:ascii="Calibri Light" w:eastAsia="Calibri Light" w:hAnsi="Calibri Light" w:cs="Calibri Light"/>
+          <w:sz w:val="32"/>
+          <w:szCs w:val="32"/>
+        </w:rPr>
+      </w:pPr>
+    </w:p>
+    <w:p>
+      <w:pPr>
+        <w:jc w:val="center"/>
+        <w:rPr>
+          <w:rFonts w:ascii="Calibri Light" w:eastAsia="Calibri Light" w:hAnsi="Calibri Light" w:cs="Calibri Light"/>
+          <w:sz w:val="32"/>
+          <w:szCs w:val="32"/>
+        </w:rPr>
+      </w:pPr>
+      <w:r>
+        <w:rPr>
+          <w:rFonts w:ascii="Calibri Light" w:eastAsia="Calibri Light" w:hAnsi="Calibri Light" w:cs="Calibri Light"/>
+          <w:b/>
+          <w:bCs/>
+          <w:sz w:val="40"/>
+          <w:szCs w:val="40"/>
+        </w:rPr>
+        <w:t>Features &amp; Functionalities</w:t>
       </w:r>
     </w:p>
     <w:p>
@@ -115,18 +306,18 @@
           <w:numId w:val="1"/>
         </w:numPr>
         <w:rPr>
-          <w:rFonts w:ascii="Calibri Light" w:eastAsia="Calibri Light" w:hAnsi="Calibri Light" w:cs="Calibri Light"/>
-          <w:sz w:val="32"/>
-          <w:szCs w:val="32"/>
-        </w:rPr>
-      </w:pPr>
-      <w:r>
-        <w:rPr>
-          <w:rFonts w:ascii="Calibri Light" w:eastAsia="Calibri Light" w:hAnsi="Calibri Light" w:cs="Calibri Light"/>
-          <w:sz w:val="32"/>
-          <w:szCs w:val="32"/>
-        </w:rPr>
-        <w:t>Python</w:t>
+          <w:rFonts w:eastAsiaTheme="minorEastAsia"/>
+          <w:sz w:val="32"/>
+          <w:szCs w:val="32"/>
+        </w:rPr>
+      </w:pPr>
+      <w:r>
+        <w:rPr>
+          <w:rFonts w:ascii="Times New Roman" w:eastAsia="Times New Roman" w:hAnsi="Times New Roman" w:cs="Times New Roman"/>
+          <w:sz w:val="32"/>
+          <w:szCs w:val="32"/>
+        </w:rPr>
+        <w:t xml:space="preserve">Admin Panel – It can be used by C.E.O. to add latest projects and their working team developers and a dashboard for the current working projects with charts. </w:t>
       </w:r>
     </w:p>
     <w:p>
@@ -143,11 +334,11 @@
       </w:pPr>
       <w:r>
         <w:rPr>
-          <w:rFonts w:ascii="Calibri Light" w:eastAsia="Calibri Light" w:hAnsi="Calibri Light" w:cs="Calibri Light"/>
-          <w:sz w:val="32"/>
-          <w:szCs w:val="32"/>
-        </w:rPr>
-        <w:t>Django</w:t>
+          <w:rFonts w:ascii="Times New Roman" w:eastAsia="Times New Roman" w:hAnsi="Times New Roman" w:cs="Times New Roman"/>
+          <w:sz w:val="32"/>
+          <w:szCs w:val="32"/>
+        </w:rPr>
+        <w:t>Project Manager Panel – It can be used by Project Manager to get the Project Status, Add Comment, Edit Project Member Roles, Check the Bugs and Project Progress Chart.</w:t>
       </w:r>
     </w:p>
     <w:p>
@@ -164,138 +355,15 @@
       </w:pPr>
       <w:r>
         <w:rPr>
-          <w:rFonts w:ascii="Calibri Light" w:eastAsia="Calibri Light" w:hAnsi="Calibri Light" w:cs="Calibri Light"/>
-          <w:sz w:val="32"/>
-          <w:szCs w:val="32"/>
-        </w:rPr>
-        <w:t>HTML</w:t>
-      </w:r>
-    </w:p>
-    <w:p>
-      <w:pPr>
-        <w:pStyle w:val="ListParagraph"/>
-        <w:numPr>
-          <w:ilvl w:val="0"/>
-          <w:numId w:val="1"/>
-        </w:numPr>
-        <w:rPr>
-          <w:sz w:val="32"/>
-          <w:szCs w:val="32"/>
-        </w:rPr>
-      </w:pPr>
-      <w:r>
-        <w:rPr>
-          <w:rFonts w:ascii="Calibri Light" w:eastAsia="Calibri Light" w:hAnsi="Calibri Light" w:cs="Calibri Light"/>
-          <w:sz w:val="32"/>
-          <w:szCs w:val="32"/>
-        </w:rPr>
-        <w:t>CSS</w:t>
-      </w:r>
-    </w:p>
-    <w:p>
-      <w:pPr>
-        <w:pStyle w:val="ListParagraph"/>
-        <w:numPr>
-          <w:ilvl w:val="0"/>
-          <w:numId w:val="1"/>
-        </w:numPr>
-        <w:rPr>
-          <w:sz w:val="32"/>
-          <w:szCs w:val="32"/>
-        </w:rPr>
-      </w:pPr>
-      <w:r>
-        <w:rPr>
-          <w:rFonts w:ascii="Calibri Light" w:eastAsia="Calibri Light" w:hAnsi="Calibri Light" w:cs="Calibri Light"/>
-          <w:sz w:val="32"/>
-          <w:szCs w:val="32"/>
-        </w:rPr>
-        <w:t>Java Script</w:t>
-      </w:r>
-    </w:p>
-    <w:p>
-      <w:pPr>
-        <w:pStyle w:val="ListParagraph"/>
-        <w:numPr>
-          <w:ilvl w:val="0"/>
-          <w:numId w:val="1"/>
-        </w:numPr>
-        <w:rPr>
-          <w:sz w:val="32"/>
-          <w:szCs w:val="32"/>
-        </w:rPr>
-      </w:pPr>
-      <w:r>
-        <w:rPr>
-          <w:rFonts w:ascii="Calibri Light" w:eastAsia="Calibri Light" w:hAnsi="Calibri Light" w:cs="Calibri Light"/>
-          <w:sz w:val="32"/>
-          <w:szCs w:val="32"/>
-        </w:rPr>
-        <w:t>jQuery</w:t>
-      </w:r>
-    </w:p>
-    <w:p>
-      <w:pPr>
-        <w:pStyle w:val="ListParagraph"/>
-        <w:numPr>
-          <w:ilvl w:val="0"/>
-          <w:numId w:val="1"/>
-        </w:numPr>
-        <w:rPr>
-          <w:sz w:val="32"/>
-          <w:szCs w:val="32"/>
-        </w:rPr>
-      </w:pPr>
-      <w:r>
-        <w:rPr>
-          <w:rFonts w:ascii="Calibri Light" w:eastAsia="Calibri Light" w:hAnsi="Calibri Light" w:cs="Calibri Light"/>
-          <w:sz w:val="32"/>
-          <w:szCs w:val="32"/>
-        </w:rPr>
-        <w:t>Bootstrap</w:t>
-      </w:r>
-    </w:p>
-    <w:p>
-      <w:pPr>
-        <w:pStyle w:val="ListParagraph"/>
-        <w:numPr>
-          <w:ilvl w:val="0"/>
-          <w:numId w:val="1"/>
-        </w:numPr>
-        <w:rPr>
-          <w:sz w:val="32"/>
-          <w:szCs w:val="32"/>
-        </w:rPr>
-      </w:pPr>
-      <w:r>
-        <w:rPr>
-          <w:rFonts w:ascii="Calibri Light" w:eastAsia="Calibri Light" w:hAnsi="Calibri Light" w:cs="Calibri Light"/>
-          <w:sz w:val="32"/>
-          <w:szCs w:val="32"/>
-        </w:rPr>
-        <w:t>PostgreSQL</w:t>
-      </w:r>
-    </w:p>
-    <w:p>
-      <w:pPr>
-        <w:ind w:left="2160"/>
-        <w:rPr>
-          <w:sz w:val="32"/>
-          <w:szCs w:val="32"/>
-        </w:rPr>
-      </w:pPr>
+          <w:rFonts w:ascii="Times New Roman" w:eastAsia="Times New Roman" w:hAnsi="Times New Roman" w:cs="Times New Roman"/>
+          <w:sz w:val="32"/>
+          <w:szCs w:val="32"/>
+        </w:rPr>
+        <w:lastRenderedPageBreak/>
+        <w:t>Developer Panel – It can be used by the Developer to update the project status and report a bug.</w:t>
+      </w:r>
       <w:bookmarkStart w:id="0" w:name="_GoBack"/>
       <w:bookmarkEnd w:id="0"/>
-    </w:p>
-    <w:p>
-      <w:pPr>
-        <w:jc w:val="center"/>
-        <w:rPr>
-          <w:rFonts w:ascii="Times New Roman" w:eastAsia="Times New Roman" w:hAnsi="Times New Roman" w:cs="Times New Roman"/>
-          <w:sz w:val="32"/>
-          <w:szCs w:val="32"/>
-        </w:rPr>
-      </w:pPr>
     </w:p>
     <w:p>
       <w:pPr>
@@ -328,12 +396,12 @@
 </file>
 
 <file path=word/numbering.xml><?xml version="1.0" encoding="utf-8"?>
-<w:numbering xmlns:wpc="http://schemas.microsoft.com/office/word/2010/wordprocessingCanvas" xmlns:cx="http://schemas.microsoft.com/office/drawing/2014/chartex" xmlns:cx1="http://schemas.microsoft.com/office/drawing/2015/9/8/chartex" xmlns:cx2="http://schemas.microsoft.com/office/drawing/2015/10/21/chartex" xmlns:cx3="http://schemas.microsoft.com/office/drawing/2016/5/9/chartex" xmlns:cx4="http://schemas.microsoft.com/office/drawing/2016/5/10/chartex" xmlns:cx5="http://schemas.microsoft.com/office/drawing/2016/5/11/chartex" xmlns:cx6="http://schemas.microsoft.com/office/drawing/2016/5/12/chartex" xmlns:cx7="http://schemas.microsoft.com/office/drawing/2016/5/13/chartex" xmlns:cx8="http://schemas.microsoft.com/office/drawing/2016/5/14/chartex" xmlns:mc="http://schemas.openxmlformats.org/markup-compatibility/2006" xmlns:aink="http://schemas.microsoft.com/office/drawing/2016/ink" xmlns:am3d="http://schemas.microsoft.com/office/drawing/2017/model3d" xmlns:o="urn:schemas-microsoft-com:office:office" xmlns:r="http://schemas.openxmlformats.org/officeDocument/2006/relationships" xmlns:m="http://schemas.openxmlformats.org/officeDocument/2006/math" xmlns:v="urn:schemas-microsoft-com:vml" xmlns:wp14="http://schemas.microsoft.com/office/word/2010/wordprocessingDrawing" xmlns:wp="http://schemas.openxmlformats.org/drawingml/2006/wordprocessingDrawing" xmlns:w10="urn:schemas-microsoft-com:office:word" xmlns:w="http://schemas.openxmlformats.org/wordprocessingml/2006/main" xmlns:w14="http://schemas.microsoft.com/office/word/2010/wordml" xmlns:w15="http://schemas.microsoft.com/office/word/2012/wordml" xmlns:w16cex="http://schemas.microsoft.com/office/word/2018/wordml/cex" xmlns:w16cid="http://schemas.microsoft.com/office/word/2016/wordml/cid" xmlns:w16="http://schemas.microsoft.com/office/word/2018/wordml" xmlns:w16se="http://schemas.microsoft.com/office/word/2015/wordml/symex" xmlns:wpg="http://schemas.microsoft.com/office/word/2010/wordprocessingGroup" xmlns:wpi="http://schemas.microsoft.com/office/word/2010/wordprocessingInk" xmlns:wne="http://schemas.microsoft.com/office/word/2006/wordml" xmlns:wps="http://schemas.microsoft.com/office/word/2010/wordprocessingShape" mc:Ignorable="w14 w15 w16se w16cid w16 w16cex wp14">
+<w:numbering xmlns:wpc="http://schemas.microsoft.com/office/word/2010/wordprocessingCanvas" xmlns:cx="http://schemas.microsoft.com/office/drawing/2014/chartex" xmlns:cx1="http://schemas.microsoft.com/office/drawing/2015/9/8/chartex" xmlns:cx2="http://schemas.microsoft.com/office/drawing/2015/10/21/chartex" xmlns:cx3="http://schemas.microsoft.com/office/drawing/2016/5/9/chartex" xmlns:cx4="http://schemas.microsoft.com/office/drawing/2016/5/10/chartex" xmlns:cx5="http://schemas.microsoft.com/office/drawing/2016/5/11/chartex" xmlns:cx6="http://schemas.microsoft.com/office/drawing/2016/5/12/chartex" xmlns:cx7="http://schemas.microsoft.com/office/drawing/2016/5/13/chartex" xmlns:cx8="http://schemas.microsoft.com/office/drawing/2016/5/14/chartex" xmlns:mc="http://schemas.openxmlformats.org/markup-compatibility/2006" xmlns:aink="http://schemas.microsoft.com/office/drawing/2016/ink" xmlns:am3d="http://schemas.microsoft.com/office/drawing/2017/model3d" xmlns:o="urn:schemas-microsoft-com:office:office" xmlns:r="http://schemas.openxmlformats.org/officeDocument/2006/relationships" xmlns:m="http://schemas.openxmlformats.org/officeDocument/2006/math" xmlns:v="urn:schemas-microsoft-com:vml" xmlns:wp14="http://schemas.microsoft.com/office/word/2010/wordprocessingDrawing" xmlns:wp="http://schemas.openxmlformats.org/drawingml/2006/wordprocessingDrawing" xmlns:w10="urn:schemas-microsoft-com:office:word" xmlns:w="http://schemas.openxmlformats.org/wordprocessingml/2006/main" xmlns:w14="http://schemas.microsoft.com/office/word/2010/wordml" xmlns:w15="http://schemas.microsoft.com/office/word/2012/wordml" xmlns:w16cid="http://schemas.microsoft.com/office/word/2016/wordml/cid" xmlns:w16se="http://schemas.microsoft.com/office/word/2015/wordml/symex" xmlns:wpg="http://schemas.microsoft.com/office/word/2010/wordprocessingGroup" xmlns:wpi="http://schemas.microsoft.com/office/word/2010/wordprocessingInk" xmlns:wne="http://schemas.microsoft.com/office/word/2006/wordml" xmlns:wps="http://schemas.microsoft.com/office/word/2010/wordprocessingShape" mc:Ignorable="w14 w15 w16se w16cid wp14">
   <w:abstractNum w:abstractNumId="0" w15:restartNumberingAfterBreak="0">
-    <w:nsid w:val="7AFC5928"/>
+    <w:nsid w:val="21FD2A19"/>
     <w:multiLevelType w:val="hybridMultilevel"/>
-    <w:tmpl w:val="355A3688"/>
-    <w:lvl w:ilvl="0" w:tplc="74E87382">
+    <w:tmpl w:val="9B1E4064"/>
+    <w:lvl w:ilvl="0" w:tplc="B472F728">
       <w:start w:val="1"/>
       <w:numFmt w:val="decimal"/>
       <w:lvlText w:val="%1."/>
@@ -342,7 +410,7 @@
         <w:ind w:left="720" w:hanging="360"/>
       </w:pPr>
     </w:lvl>
-    <w:lvl w:ilvl="1" w:tplc="B18CCB1C">
+    <w:lvl w:ilvl="1" w:tplc="73421C84">
       <w:start w:val="1"/>
       <w:numFmt w:val="lowerLetter"/>
       <w:lvlText w:val="%2."/>
@@ -351,7 +419,7 @@
         <w:ind w:left="1440" w:hanging="360"/>
       </w:pPr>
     </w:lvl>
-    <w:lvl w:ilvl="2" w:tplc="6F348714">
+    <w:lvl w:ilvl="2" w:tplc="69E6105A">
       <w:start w:val="1"/>
       <w:numFmt w:val="lowerRoman"/>
       <w:lvlText w:val="%3."/>
@@ -360,7 +428,7 @@
         <w:ind w:left="2160" w:hanging="180"/>
       </w:pPr>
     </w:lvl>
-    <w:lvl w:ilvl="3" w:tplc="9E522666">
+    <w:lvl w:ilvl="3" w:tplc="D0C0F91A">
       <w:start w:val="1"/>
       <w:numFmt w:val="decimal"/>
       <w:lvlText w:val="%4."/>
@@ -369,7 +437,7 @@
         <w:ind w:left="2880" w:hanging="360"/>
       </w:pPr>
     </w:lvl>
-    <w:lvl w:ilvl="4" w:tplc="A0EC2B86">
+    <w:lvl w:ilvl="4" w:tplc="07602D46">
       <w:start w:val="1"/>
       <w:numFmt w:val="lowerLetter"/>
       <w:lvlText w:val="%5."/>
@@ -378,7 +446,7 @@
         <w:ind w:left="3600" w:hanging="360"/>
       </w:pPr>
     </w:lvl>
-    <w:lvl w:ilvl="5" w:tplc="00B0E0C6">
+    <w:lvl w:ilvl="5" w:tplc="6406A6C2">
       <w:start w:val="1"/>
       <w:numFmt w:val="lowerRoman"/>
       <w:lvlText w:val="%6."/>
@@ -387,7 +455,7 @@
         <w:ind w:left="4320" w:hanging="180"/>
       </w:pPr>
     </w:lvl>
-    <w:lvl w:ilvl="6" w:tplc="B9F68EF2">
+    <w:lvl w:ilvl="6" w:tplc="109EC6D8">
       <w:start w:val="1"/>
       <w:numFmt w:val="decimal"/>
       <w:lvlText w:val="%7."/>
@@ -396,7 +464,7 @@
         <w:ind w:left="5040" w:hanging="360"/>
       </w:pPr>
     </w:lvl>
-    <w:lvl w:ilvl="7" w:tplc="76087620">
+    <w:lvl w:ilvl="7" w:tplc="BE6494B2">
       <w:start w:val="1"/>
       <w:numFmt w:val="lowerLetter"/>
       <w:lvlText w:val="%8."/>
@@ -405,7 +473,7 @@
         <w:ind w:left="5760" w:hanging="360"/>
       </w:pPr>
     </w:lvl>
-    <w:lvl w:ilvl="8" w:tplc="102481E2">
+    <w:lvl w:ilvl="8" w:tplc="DDB2A83A">
       <w:start w:val="1"/>
       <w:numFmt w:val="lowerRoman"/>
       <w:lvlText w:val="%9."/>
@@ -415,14 +483,103 @@
       </w:pPr>
     </w:lvl>
   </w:abstractNum>
+  <w:abstractNum w:abstractNumId="1" w15:restartNumberingAfterBreak="0">
+    <w:nsid w:val="314A1ECA"/>
+    <w:multiLevelType w:val="hybridMultilevel"/>
+    <w:tmpl w:val="B57AAF3A"/>
+    <w:lvl w:ilvl="0" w:tplc="D9FC5404">
+      <w:start w:val="1"/>
+      <w:numFmt w:val="decimal"/>
+      <w:lvlText w:val="%1."/>
+      <w:lvlJc w:val="left"/>
+      <w:pPr>
+        <w:ind w:left="720" w:hanging="360"/>
+      </w:pPr>
+    </w:lvl>
+    <w:lvl w:ilvl="1" w:tplc="83F8352E">
+      <w:start w:val="1"/>
+      <w:numFmt w:val="lowerLetter"/>
+      <w:lvlText w:val="%2."/>
+      <w:lvlJc w:val="left"/>
+      <w:pPr>
+        <w:ind w:left="1440" w:hanging="360"/>
+      </w:pPr>
+    </w:lvl>
+    <w:lvl w:ilvl="2" w:tplc="804AFC92">
+      <w:start w:val="1"/>
+      <w:numFmt w:val="lowerRoman"/>
+      <w:lvlText w:val="%3."/>
+      <w:lvlJc w:val="right"/>
+      <w:pPr>
+        <w:ind w:left="2160" w:hanging="180"/>
+      </w:pPr>
+    </w:lvl>
+    <w:lvl w:ilvl="3" w:tplc="329C0B6A">
+      <w:start w:val="1"/>
+      <w:numFmt w:val="decimal"/>
+      <w:lvlText w:val="%4."/>
+      <w:lvlJc w:val="left"/>
+      <w:pPr>
+        <w:ind w:left="2880" w:hanging="360"/>
+      </w:pPr>
+    </w:lvl>
+    <w:lvl w:ilvl="4" w:tplc="3E6E77C2">
+      <w:start w:val="1"/>
+      <w:numFmt w:val="lowerLetter"/>
+      <w:lvlText w:val="%5."/>
+      <w:lvlJc w:val="left"/>
+      <w:pPr>
+        <w:ind w:left="3600" w:hanging="360"/>
+      </w:pPr>
+    </w:lvl>
+    <w:lvl w:ilvl="5" w:tplc="B0649A7A">
+      <w:start w:val="1"/>
+      <w:numFmt w:val="lowerRoman"/>
+      <w:lvlText w:val="%6."/>
+      <w:lvlJc w:val="right"/>
+      <w:pPr>
+        <w:ind w:left="4320" w:hanging="180"/>
+      </w:pPr>
+    </w:lvl>
+    <w:lvl w:ilvl="6" w:tplc="CEA2CDA6">
+      <w:start w:val="1"/>
+      <w:numFmt w:val="decimal"/>
+      <w:lvlText w:val="%7."/>
+      <w:lvlJc w:val="left"/>
+      <w:pPr>
+        <w:ind w:left="5040" w:hanging="360"/>
+      </w:pPr>
+    </w:lvl>
+    <w:lvl w:ilvl="7" w:tplc="FEA6EAA0">
+      <w:start w:val="1"/>
+      <w:numFmt w:val="lowerLetter"/>
+      <w:lvlText w:val="%8."/>
+      <w:lvlJc w:val="left"/>
+      <w:pPr>
+        <w:ind w:left="5760" w:hanging="360"/>
+      </w:pPr>
+    </w:lvl>
+    <w:lvl w:ilvl="8" w:tplc="85F0C806">
+      <w:start w:val="1"/>
+      <w:numFmt w:val="lowerRoman"/>
+      <w:lvlText w:val="%9."/>
+      <w:lvlJc w:val="right"/>
+      <w:pPr>
+        <w:ind w:left="6480" w:hanging="180"/>
+      </w:pPr>
+    </w:lvl>
+  </w:abstractNum>
   <w:num w:numId="1">
+    <w:abstractNumId w:val="1"/>
+  </w:num>
+  <w:num w:numId="2">
     <w:abstractNumId w:val="0"/>
   </w:num>
 </w:numbering>
 </file>
 
 <file path=word/styles.xml><?xml version="1.0" encoding="utf-8"?>
-<w:styles xmlns:mc="http://schemas.openxmlformats.org/markup-compatibility/2006" xmlns:r="http://schemas.openxmlformats.org/officeDocument/2006/relationships" xmlns:w="http://schemas.openxmlformats.org/wordprocessingml/2006/main" xmlns:w14="http://schemas.microsoft.com/office/word/2010/wordml" xmlns:w15="http://schemas.microsoft.com/office/word/2012/wordml" xmlns:w16cex="http://schemas.microsoft.com/office/word/2018/wordml/cex" xmlns:w16cid="http://schemas.microsoft.com/office/word/2016/wordml/cid" xmlns:w16="http://schemas.microsoft.com/office/word/2018/wordml" xmlns:w16se="http://schemas.microsoft.com/office/word/2015/wordml/symex" mc:Ignorable="w14 w15 w16se w16cid w16 w16cex">
+<w:styles xmlns:mc="http://schemas.openxmlformats.org/markup-compatibility/2006" xmlns:r="http://schemas.openxmlformats.org/officeDocument/2006/relationships" xmlns:w="http://schemas.openxmlformats.org/wordprocessingml/2006/main" xmlns:w14="http://schemas.microsoft.com/office/word/2010/wordml" xmlns:w15="http://schemas.microsoft.com/office/word/2012/wordml" xmlns:w16cid="http://schemas.microsoft.com/office/word/2016/wordml/cid" xmlns:w16se="http://schemas.microsoft.com/office/word/2015/wordml/symex" mc:Ignorable="w14 w15 w16se w16cid">
   <w:docDefaults>
     <w:rPrDefault>
       <w:rPr>
@@ -544,7 +701,6 @@
     <w:lsdException w:name="HTML Sample" w:semiHidden="1" w:unhideWhenUsed="1"/>
     <w:lsdException w:name="HTML Typewriter" w:semiHidden="1" w:unhideWhenUsed="1"/>
     <w:lsdException w:name="HTML Variable" w:semiHidden="1" w:unhideWhenUsed="1"/>
-    <w:lsdException w:name="Normal Table" w:semiHidden="1" w:unhideWhenUsed="1"/>
     <w:lsdException w:name="annotation subject" w:semiHidden="1" w:unhideWhenUsed="1"/>
     <w:lsdException w:name="No List" w:semiHidden="1" w:unhideWhenUsed="1"/>
     <w:lsdException w:name="Outline List 1" w:semiHidden="1" w:unhideWhenUsed="1"/>
@@ -587,11 +743,8 @@
     <w:lsdException w:name="Table Contemporary" w:semiHidden="1" w:unhideWhenUsed="1"/>
     <w:lsdException w:name="Table Elegant" w:semiHidden="1" w:unhideWhenUsed="1"/>
     <w:lsdException w:name="Table Professional" w:semiHidden="1" w:unhideWhenUsed="1"/>
-    <w:lsdException w:name="Table Subtle 1" w:semiHidden="1" w:unhideWhenUsed="1"/>
     <w:lsdException w:name="Table Subtle 2" w:semiHidden="1" w:unhideWhenUsed="1"/>
     <w:lsdException w:name="Table Web 1" w:semiHidden="1" w:unhideWhenUsed="1"/>
-    <w:lsdException w:name="Table Web 2" w:semiHidden="1" w:unhideWhenUsed="1"/>
-    <w:lsdException w:name="Table Web 3" w:semiHidden="1" w:unhideWhenUsed="1"/>
     <w:lsdException w:name="Balloon Text" w:semiHidden="1" w:unhideWhenUsed="1"/>
     <w:lsdException w:name="Table Grid" w:uiPriority="39"/>
     <w:lsdException w:name="Table Theme" w:semiHidden="1" w:unhideWhenUsed="1"/>

</xml_diff>